<commit_message>
Prepare for piece find array, dragging moves go through command dispatch,
</commit_message>
<xml_diff>
--- a/doc/WAPP Windows Application Framework.docx
+++ b/doc/WAPP Windows Application Framework.docx
@@ -189,42 +189,103 @@
         <w:t>R</w:t>
       </w:r>
       <w:r>
-        <w:t xml:space="preserve">esources should only contain items that need to be modified by translators. And anything that needs to be translated should be in the resources. This means most strings, error messages, dialog boxes, and menus will exist in the resources. Often graphical images will be here, too. </w:t>
-      </w:r>
-    </w:p>
-    <w:p>
-      <w:r>
-        <w:t xml:space="preserve">But strings that never show to the end user should not be in the resource files. Strings that are only used internally for </w:t>
-      </w:r>
-      <w:r>
-        <w:t xml:space="preserve">your </w:t>
-      </w:r>
-      <w:r>
-        <w:t>coding purposes should not be translated, so they should not be in the resource file</w:t>
-      </w:r>
-      <w:r>
-        <w:t>.</w:t>
-      </w:r>
-    </w:p>
-    <w:p>
-      <w:r>
-        <w:t>There are situations where non-translatable strings can be added to a resource</w:t>
-      </w:r>
-      <w:r>
-        <w:t xml:space="preserve">, because it simplifies your algorithms or program’s structure. For example, if your application has a macro language, it may be convenient for individual macro command names to be placed in a resource, but macro names are usually always in English. Similarly, strings that might use to demark areas in file formats are never translated, </w:t>
+        <w:t>esources should only contain items that need to be modified by</w:t>
+      </w:r>
+      <w:r>
+        <w:t xml:space="preserve"> localizers/</w:t>
+      </w:r>
+      <w:r>
+        <w:t xml:space="preserve">translators. And anything that needs to be translated should be in the resources. This means most strings, error messages, dialog boxes, and menus will exist in the resources. Often graphical images will be here, too. </w:t>
+      </w:r>
+    </w:p>
+    <w:p>
+      <w:pPr>
+        <w:pStyle w:val="Heading3"/>
+      </w:pPr>
+      <w:r>
+        <w:t xml:space="preserve">The </w:t>
+      </w:r>
+      <w:r>
+        <w:rPr>
+          <w:b/>
+          <w:bCs/>
+        </w:rPr>
+        <w:t>WAPP</w:t>
+      </w:r>
+      <w:r>
+        <w:t xml:space="preserve"> </w:t>
+      </w:r>
+      <w:r>
+        <w:t>O</w:t>
+      </w:r>
+      <w:r>
+        <w:t>bject</w:t>
+      </w:r>
+    </w:p>
+    <w:p>
+      <w:r>
+        <w:t xml:space="preserve">The root object created by every application will usually be a </w:t>
+      </w:r>
+      <w:r>
+        <w:rPr>
+          <w:b/>
+          <w:bCs/>
+        </w:rPr>
+        <w:t>WAPP</w:t>
+      </w:r>
+      <w:r>
+        <w:t xml:space="preserve"> object, or the “Windows Application”. </w:t>
+      </w:r>
+    </w:p>
+    <w:p>
+      <w:pPr>
+        <w:pStyle w:val="Heading3"/>
+      </w:pPr>
+      <w:r>
+        <w:t xml:space="preserve">The </w:t>
+      </w:r>
+      <w:r>
+        <w:rPr>
+          <w:b/>
+          <w:bCs/>
+        </w:rPr>
+        <w:t>Run</w:t>
+      </w:r>
+      <w:r>
+        <w:t xml:space="preserve"> Entry Point</w:t>
+      </w:r>
+    </w:p>
+    <w:p>
+      <w:r>
+        <w:t xml:space="preserve">Every application gets control from </w:t>
+      </w:r>
+      <w:r>
+        <w:rPr>
+          <w:b/>
+          <w:bCs/>
+        </w:rPr>
+        <w:t>WAPP</w:t>
+      </w:r>
+      <w:r>
+        <w:t xml:space="preserve"> from the </w:t>
+      </w:r>
+      <w:r>
+        <w:rPr>
+          <w:b/>
+          <w:bCs/>
+        </w:rPr>
+        <w:t>Run</w:t>
+      </w:r>
+      <w:r>
+        <w:t xml:space="preserve"> entry point. </w:t>
       </w:r>
       <w:proofErr w:type="gramStart"/>
       <w:r>
-        <w:t>in order to</w:t>
+        <w:t>Typically</w:t>
       </w:r>
       <w:proofErr w:type="gramEnd"/>
       <w:r>
-        <w:t xml:space="preserve"> allow files in one language to be loaded in another language’s application. </w:t>
-      </w:r>
-    </w:p>
-    <w:p>
-      <w:r>
-        <w:t xml:space="preserve">For very simple </w:t>
+        <w:t xml:space="preserve"> this is a very simple function, which creates the </w:t>
       </w:r>
       <w:r>
         <w:rPr>
@@ -234,7 +295,36 @@
         <w:t>WAPP</w:t>
       </w:r>
       <w:r>
-        <w:t xml:space="preserve"> applications, </w:t>
+        <w:t xml:space="preserve"> and then calls the message pump which runs until the application terminates. </w:t>
+      </w:r>
+    </w:p>
+    <w:p>
+      <w:pPr>
+        <w:pStyle w:val="Heading3"/>
+      </w:pPr>
+      <w:r>
+        <w:t>Message Pump</w:t>
+      </w:r>
+    </w:p>
+    <w:p>
+      <w:r>
+        <w:t xml:space="preserve">Windows applications use what we call a ‘message pump’, which is an idle loop that monitors the system for user input and then directs that input to the appropriate place. Windows has </w:t>
+      </w:r>
+      <w:proofErr w:type="gramStart"/>
+      <w:r>
+        <w:t>a standard</w:t>
+      </w:r>
+      <w:proofErr w:type="gramEnd"/>
+      <w:r>
+        <w:t xml:space="preserve"> protocols and </w:t>
+      </w:r>
+      <w:proofErr w:type="gramStart"/>
+      <w:r>
+        <w:t>conventions  for</w:t>
+      </w:r>
+      <w:proofErr w:type="gramEnd"/>
+      <w:r>
+        <w:t xml:space="preserve"> directing messages to the appropriate places. The standard </w:t>
       </w:r>
       <w:r>
         <w:rPr>
@@ -244,7 +334,7 @@
         <w:t>WAPP</w:t>
       </w:r>
       <w:r>
-        <w:t xml:space="preserve"> likes to see a few standard resources. </w:t>
+        <w:t xml:space="preserve"> message pump includes a feature for overriding default processing by filtering certain events and handling them in a non-standard manner.</w:t>
       </w:r>
     </w:p>
     <w:p>
@@ -252,7 +342,26 @@
         <w:pStyle w:val="Heading3"/>
       </w:pPr>
       <w:r>
-        <w:t xml:space="preserve">The </w:t>
+        <w:t>Commands</w:t>
+      </w:r>
+    </w:p>
+    <w:p>
+      <w:r>
+        <w:t xml:space="preserve">Commands are how your end user tells your program what to do. </w:t>
+      </w:r>
+      <w:proofErr w:type="gramStart"/>
+      <w:r>
+        <w:t>Menus</w:t>
+      </w:r>
+      <w:proofErr w:type="gramEnd"/>
+      <w:r>
+        <w:t xml:space="preserve"> launch commands, </w:t>
+      </w:r>
+      <w:r>
+        <w:t xml:space="preserve">and </w:t>
+      </w:r>
+      <w:r>
+        <w:t xml:space="preserve">buttons launch commands. </w:t>
       </w:r>
       <w:r>
         <w:rPr>
@@ -262,203 +371,42 @@
         <w:t>WAPP</w:t>
       </w:r>
       <w:r>
-        <w:t xml:space="preserve"> </w:t>
-      </w:r>
-      <w:r>
-        <w:t>O</w:t>
-      </w:r>
-      <w:r>
-        <w:t>bject</w:t>
-      </w:r>
-    </w:p>
-    <w:p>
-      <w:r>
-        <w:t xml:space="preserve">The root object created by every application will usually be a </w:t>
-      </w:r>
-      <w:r>
-        <w:rPr>
-          <w:b/>
-          <w:bCs/>
-        </w:rPr>
-        <w:t>WAPP</w:t>
-      </w:r>
-      <w:r>
-        <w:t xml:space="preserve"> object, or the “Windows Application”. </w:t>
-      </w:r>
-    </w:p>
-    <w:p>
-      <w:pPr>
-        <w:pStyle w:val="Heading3"/>
-      </w:pPr>
-      <w:r>
-        <w:t xml:space="preserve">The </w:t>
-      </w:r>
-      <w:r>
-        <w:rPr>
-          <w:b/>
-          <w:bCs/>
-        </w:rPr>
-        <w:t>Run</w:t>
-      </w:r>
-      <w:r>
-        <w:t xml:space="preserve"> Entry Point</w:t>
-      </w:r>
-    </w:p>
-    <w:p>
-      <w:r>
-        <w:t xml:space="preserve">Every application gets control from </w:t>
-      </w:r>
-      <w:r>
-        <w:rPr>
-          <w:b/>
-          <w:bCs/>
-        </w:rPr>
-        <w:t>WAPP</w:t>
-      </w:r>
-      <w:r>
-        <w:t xml:space="preserve"> from the </w:t>
-      </w:r>
-      <w:r>
-        <w:rPr>
-          <w:b/>
-          <w:bCs/>
-        </w:rPr>
-        <w:t>Run</w:t>
-      </w:r>
-      <w:r>
-        <w:t xml:space="preserve"> entry point. </w:t>
-      </w:r>
-      <w:proofErr w:type="gramStart"/>
-      <w:r>
-        <w:t>Typically</w:t>
-      </w:r>
-      <w:proofErr w:type="gramEnd"/>
-      <w:r>
-        <w:t xml:space="preserve"> this is a very simple function, which creates the </w:t>
-      </w:r>
-      <w:r>
-        <w:rPr>
-          <w:b/>
-          <w:bCs/>
-        </w:rPr>
-        <w:t>WAPP</w:t>
-      </w:r>
-      <w:r>
-        <w:t xml:space="preserve"> and then calls the message pump which runs until the application terminates. </w:t>
-      </w:r>
-    </w:p>
-    <w:p>
-      <w:pPr>
-        <w:pStyle w:val="Heading3"/>
-      </w:pPr>
-      <w:r>
-        <w:t>Message Pump</w:t>
-      </w:r>
-    </w:p>
-    <w:p>
-      <w:r>
-        <w:t xml:space="preserve">Windows applications use what we call a ‘message pump’, which is an idle loop that monitors the system for user input and then directs that input to the appropriate place. Windows has </w:t>
-      </w:r>
-      <w:proofErr w:type="gramStart"/>
-      <w:r>
-        <w:t>a standard</w:t>
-      </w:r>
-      <w:proofErr w:type="gramEnd"/>
-      <w:r>
-        <w:t xml:space="preserve"> protocols and </w:t>
-      </w:r>
-      <w:proofErr w:type="gramStart"/>
-      <w:r>
-        <w:t>conventions  for</w:t>
-      </w:r>
-      <w:proofErr w:type="gramEnd"/>
-      <w:r>
-        <w:t xml:space="preserve"> directing messages to the appropriate places. The standard </w:t>
-      </w:r>
-      <w:r>
-        <w:rPr>
-          <w:b/>
-          <w:bCs/>
-        </w:rPr>
-        <w:t>WAPP</w:t>
-      </w:r>
-      <w:r>
-        <w:t xml:space="preserve"> </w:t>
-      </w:r>
+        <w:t xml:space="preserve"> provides a </w:t>
+      </w:r>
+      <w:r>
+        <w:t xml:space="preserve">flexible </w:t>
+      </w:r>
+      <w:r>
+        <w:t>command framework</w:t>
+      </w:r>
+      <w:r>
+        <w:t xml:space="preserve"> that should permit applications with complex command processing, including undo/redo and command recorders. </w:t>
+      </w:r>
+    </w:p>
+    <w:p>
+      <w:pPr>
+        <w:pStyle w:val="Heading2"/>
+      </w:pPr>
+      <w:r>
+        <w:t>Setting Up the Project and Build</w:t>
+      </w:r>
+    </w:p>
+    <w:p>
+      <w:r>
+        <w:t xml:space="preserve">The WAPP header files must be added to the include path for your C++ </w:t>
+      </w:r>
+      <w:proofErr w:type="spellStart"/>
+      <w:r>
+        <w:t>compiles</w:t>
+      </w:r>
+      <w:proofErr w:type="spellEnd"/>
+      <w:r>
+        <w:t xml:space="preserve"> and your resource compiler. The location of the WAPP library needs to be added to the linker library path.</w:t>
+      </w:r>
+    </w:p>
+    <w:p>
       <w:r>
         <w:lastRenderedPageBreak/>
-        <w:t>message pump includes a feature for overriding default processing by filtering certain events and handling them in a non-standard manner.</w:t>
-      </w:r>
-    </w:p>
-    <w:p>
-      <w:pPr>
-        <w:pStyle w:val="Heading3"/>
-      </w:pPr>
-      <w:r>
-        <w:t>Commands</w:t>
-      </w:r>
-    </w:p>
-    <w:p>
-      <w:r>
-        <w:t xml:space="preserve">Commands are how your end user tells your program what to do. </w:t>
-      </w:r>
-      <w:proofErr w:type="gramStart"/>
-      <w:r>
-        <w:t>Menus</w:t>
-      </w:r>
-      <w:proofErr w:type="gramEnd"/>
-      <w:r>
-        <w:t xml:space="preserve"> launch commands, </w:t>
-      </w:r>
-      <w:r>
-        <w:t xml:space="preserve">and </w:t>
-      </w:r>
-      <w:r>
-        <w:t xml:space="preserve">buttons launch commands. </w:t>
-      </w:r>
-      <w:r>
-        <w:rPr>
-          <w:b/>
-          <w:bCs/>
-        </w:rPr>
-        <w:t>WAPP</w:t>
-      </w:r>
-      <w:r>
-        <w:t xml:space="preserve"> provides a </w:t>
-      </w:r>
-      <w:r>
-        <w:t xml:space="preserve">flexible </w:t>
-      </w:r>
-      <w:r>
-        <w:t>command framework</w:t>
-      </w:r>
-      <w:r>
-        <w:t xml:space="preserve"> that should permit applications with complex command processing, including undo/redo and command recorders. </w:t>
-      </w:r>
-    </w:p>
-    <w:p>
-      <w:pPr>
-        <w:pStyle w:val="Heading2"/>
-      </w:pPr>
-      <w:r>
-        <w:t>Setting Up the Project and Build</w:t>
-      </w:r>
-    </w:p>
-    <w:p>
-      <w:r>
-        <w:t xml:space="preserve">The WAPP header files must be added to the include path for your C++ </w:t>
-      </w:r>
-      <w:proofErr w:type="spellStart"/>
-      <w:r>
-        <w:t>compiles</w:t>
-      </w:r>
-      <w:proofErr w:type="spellEnd"/>
-      <w:r>
-        <w:t xml:space="preserve"> and your resource compiler. The location of the WAPP library needs to be added to the linker library path.</w:t>
-      </w:r>
-    </w:p>
-    <w:p>
-      <w:r>
         <w:t xml:space="preserve">The compilation process will automatically add a linker directive to pull in the necessary library files, which includes various system libraries and the </w:t>
       </w:r>
       <w:r>
@@ -626,12 +574,10 @@
         <w:pStyle w:val="Heading2"/>
       </w:pPr>
       <w:r>
-        <w:t>Points, Sizes, and Rectangles</w:t>
-      </w:r>
-      <w:r>
-        <w:t xml:space="preserve"> </w:t>
-      </w:r>
-    </w:p>
+        <w:t xml:space="preserve">Points, Sizes, and Rectangles </w:t>
+      </w:r>
+    </w:p>
+    <w:p/>
     <w:p>
       <w:pPr>
         <w:pStyle w:val="Heading2"/>
@@ -681,7 +627,7 @@
       </w:pPr>
       <w:r>
         <w:lastRenderedPageBreak/>
-        <w:t>Windows and User Interface Objects</w:t>
+        <w:t>Windows Objects</w:t>
       </w:r>
     </w:p>
     <w:p>
@@ -706,35 +652,22 @@
         <w:t>WN</w:t>
       </w:r>
       <w:r>
-        <w:t xml:space="preserve"> and </w:t>
-      </w:r>
-      <w:r>
-        <w:rPr>
-          <w:b/>
-          <w:bCs/>
-        </w:rPr>
-        <w:t>UI</w:t>
-      </w:r>
-      <w:r>
-        <w:t xml:space="preserve"> objects. The two classes are very similar, but the </w:t>
-      </w:r>
-      <w:r>
-        <w:rPr>
-          <w:b/>
-          <w:bCs/>
-        </w:rPr>
-        <w:t>UI</w:t>
-      </w:r>
-      <w:r>
-        <w:t xml:space="preserve"> element includes extra functionality </w:t>
-      </w:r>
-      <w:proofErr w:type="gramStart"/>
-      <w:r>
-        <w:t>not present</w:t>
-      </w:r>
-      <w:proofErr w:type="gramEnd"/>
-      <w:r>
-        <w:t xml:space="preserve"> in a </w:t>
+        <w:t xml:space="preserve"> </w:t>
+      </w:r>
+      <w:r>
+        <w:t xml:space="preserve">object. </w:t>
+      </w:r>
+    </w:p>
+    <w:p>
+      <w:r>
+        <w:rPr>
+          <w:b/>
+          <w:bCs/>
+        </w:rPr>
+        <w:t>WAPP</w:t>
+      </w:r>
+      <w:r>
+        <w:t xml:space="preserve"> allows you to create a child </w:t>
       </w:r>
       <w:r>
         <w:rPr>
@@ -744,19 +677,7 @@
         <w:t>WN</w:t>
       </w:r>
       <w:r>
-        <w:t>.</w:t>
-      </w:r>
-    </w:p>
-    <w:p>
-      <w:r>
-        <w:rPr>
-          <w:b/>
-          <w:bCs/>
-        </w:rPr>
-        <w:t>WAPP</w:t>
-      </w:r>
-      <w:r>
-        <w:t xml:space="preserve"> allows you to create a child </w:t>
+        <w:t xml:space="preserve"> of any </w:t>
       </w:r>
       <w:r>
         <w:rPr>
@@ -766,7 +687,7 @@
         <w:t>WN</w:t>
       </w:r>
       <w:r>
-        <w:t xml:space="preserve"> of any </w:t>
+        <w:t xml:space="preserve">. The child </w:t>
       </w:r>
       <w:r>
         <w:rPr>
@@ -776,7 +697,7 @@
         <w:t>WN</w:t>
       </w:r>
       <w:r>
-        <w:t xml:space="preserve">. The child </w:t>
+        <w:t xml:space="preserve"> is owned by the parent </w:t>
       </w:r>
       <w:r>
         <w:rPr>
@@ -786,67 +707,7 @@
         <w:t>WN</w:t>
       </w:r>
       <w:r>
-        <w:t xml:space="preserve"> is owned by the parent </w:t>
-      </w:r>
-      <w:r>
-        <w:rPr>
-          <w:b/>
-          <w:bCs/>
-        </w:rPr>
-        <w:t>WN</w:t>
-      </w:r>
-      <w:r>
         <w:t xml:space="preserve"> and is drawn entirely within the parent’s bounding box. </w:t>
-      </w:r>
-    </w:p>
-    <w:p>
-      <w:r>
-        <w:t xml:space="preserve">The primary difference between a </w:t>
-      </w:r>
-      <w:r>
-        <w:rPr>
-          <w:b/>
-          <w:bCs/>
-        </w:rPr>
-        <w:t>WN</w:t>
-      </w:r>
-      <w:r>
-        <w:t xml:space="preserve"> and a </w:t>
-      </w:r>
-      <w:r>
-        <w:rPr>
-          <w:b/>
-          <w:bCs/>
-        </w:rPr>
-        <w:t>UI</w:t>
-      </w:r>
-      <w:r>
-        <w:t xml:space="preserve"> is the </w:t>
-      </w:r>
-      <w:r>
-        <w:rPr>
-          <w:b/>
-          <w:bCs/>
-        </w:rPr>
-        <w:t>WN</w:t>
-      </w:r>
-      <w:r>
-        <w:t xml:space="preserve"> objects do not support user interaction. They are used for static drawing and will never see mouse or keyboard input. </w:t>
-      </w:r>
-    </w:p>
-    <w:p>
-      <w:r>
-        <w:t xml:space="preserve">For example, you can have a child button </w:t>
-      </w:r>
-      <w:r>
-        <w:rPr>
-          <w:b/>
-          <w:bCs/>
-        </w:rPr>
-        <w:t>UI</w:t>
-      </w:r>
-      <w:r>
-        <w:t xml:space="preserve"> object that the user can mouse click on. </w:t>
       </w:r>
     </w:p>
     <w:p>

</xml_diff>

<commit_message>
Numerous game and player changes, semi-operational New Game dialog.
</commit_message>
<xml_diff>
--- a/doc/WAPP Windows Application Framework.docx
+++ b/doc/WAPP Windows Application Framework.docx
@@ -53,15 +53,7 @@
         <w:t>D</w:t>
       </w:r>
       <w:r>
-        <w:t xml:space="preserve">, which should be </w:t>
-      </w:r>
-      <w:proofErr w:type="gramStart"/>
-      <w:r>
-        <w:t>most</w:t>
-      </w:r>
-      <w:proofErr w:type="gramEnd"/>
-      <w:r>
-        <w:t xml:space="preserve"> Windows 11 and beyond systems. </w:t>
+        <w:t xml:space="preserve">, which should be most Windows 11 and beyond systems. </w:t>
       </w:r>
     </w:p>
     <w:p>
@@ -140,15 +132,7 @@
         <w:t>WAPP</w:t>
       </w:r>
       <w:r>
-        <w:t xml:space="preserve"> is a static link C++ library. The definitions and some inline functionality </w:t>
-      </w:r>
-      <w:proofErr w:type="gramStart"/>
-      <w:r>
-        <w:t>is</w:t>
-      </w:r>
-      <w:proofErr w:type="gramEnd"/>
-      <w:r>
-        <w:t xml:space="preserve"> provided in C++ header files. </w:t>
+        <w:t xml:space="preserve"> is a static link C++ library. The definitions and some inline functionality is provided in C++ header files. </w:t>
       </w:r>
     </w:p>
     <w:p>
@@ -277,15 +261,7 @@
         <w:t>Run</w:t>
       </w:r>
       <w:r>
-        <w:t xml:space="preserve"> entry point. </w:t>
-      </w:r>
-      <w:proofErr w:type="gramStart"/>
-      <w:r>
-        <w:t>Typically</w:t>
-      </w:r>
-      <w:proofErr w:type="gramEnd"/>
-      <w:r>
-        <w:t xml:space="preserve"> this is a very simple function, which creates the </w:t>
+        <w:t xml:space="preserve"> entry point. Typically this is a very simple function, which creates the </w:t>
       </w:r>
       <w:r>
         <w:rPr>
@@ -308,23 +284,7 @@
     </w:p>
     <w:p>
       <w:r>
-        <w:t xml:space="preserve">Windows applications use what we call a ‘message pump’, which is an idle loop that monitors the system for user input and then directs that input to the appropriate place. Windows has </w:t>
-      </w:r>
-      <w:proofErr w:type="gramStart"/>
-      <w:r>
-        <w:t>a standard</w:t>
-      </w:r>
-      <w:proofErr w:type="gramEnd"/>
-      <w:r>
-        <w:t xml:space="preserve"> protocols and </w:t>
-      </w:r>
-      <w:proofErr w:type="gramStart"/>
-      <w:r>
-        <w:t>conventions  for</w:t>
-      </w:r>
-      <w:proofErr w:type="gramEnd"/>
-      <w:r>
-        <w:t xml:space="preserve"> directing messages to the appropriate places. The standard </w:t>
+        <w:t xml:space="preserve">Windows applications use what we call a ‘message pump’, which is an idle loop that monitors the system for user input and then directs that input to the appropriate place. Windows has a standard protocols and conventions  for directing messages to the appropriate places. The standard </w:t>
       </w:r>
       <w:r>
         <w:rPr>
@@ -347,15 +307,7 @@
     </w:p>
     <w:p>
       <w:r>
-        <w:t xml:space="preserve">Commands are how your end user tells your program what to do. </w:t>
-      </w:r>
-      <w:proofErr w:type="gramStart"/>
-      <w:r>
-        <w:t>Menus</w:t>
-      </w:r>
-      <w:proofErr w:type="gramEnd"/>
-      <w:r>
-        <w:t xml:space="preserve"> launch commands, </w:t>
+        <w:t xml:space="preserve">Commands are how your end user tells your program what to do. Menus launch commands, </w:t>
       </w:r>
       <w:r>
         <w:t xml:space="preserve">and </w:t>
@@ -393,15 +345,7 @@
     </w:p>
     <w:p>
       <w:r>
-        <w:t xml:space="preserve">The WAPP header files must be added to the include path for your C++ </w:t>
-      </w:r>
-      <w:proofErr w:type="spellStart"/>
-      <w:r>
-        <w:t>compiles</w:t>
-      </w:r>
-      <w:proofErr w:type="spellEnd"/>
-      <w:r>
-        <w:t xml:space="preserve"> and your resource compiler. The location of the WAPP library needs to be added to the linker library path.</w:t>
+        <w:t>The WAPP header files must be added to the include path for your C++ compiles and your resource compiler. The location of the WAPP library needs to be added to the linker library path.</w:t>
       </w:r>
     </w:p>
     <w:p>
@@ -417,31 +361,7 @@
         <w:t>WAPP</w:t>
       </w:r>
       <w:r>
-        <w:t xml:space="preserve"> library itself. </w:t>
-      </w:r>
-      <w:proofErr w:type="gramStart"/>
-      <w:r>
-        <w:t>As long as</w:t>
-      </w:r>
-      <w:proofErr w:type="gramEnd"/>
-      <w:r>
-        <w:t xml:space="preserve"> </w:t>
-      </w:r>
-      <w:proofErr w:type="spellStart"/>
-      <w:r>
-        <w:t>the</w:t>
-      </w:r>
-      <w:proofErr w:type="spellEnd"/>
-      <w:r>
-        <w:t xml:space="preserve"> include and library search paths are correctly set up, the rest of the </w:t>
-      </w:r>
-      <w:proofErr w:type="gramStart"/>
-      <w:r>
-        <w:t>build</w:t>
-      </w:r>
-      <w:proofErr w:type="gramEnd"/>
-      <w:r>
-        <w:t xml:space="preserve"> should work seamlessly.</w:t>
+        <w:t xml:space="preserve"> library itself. As long as the include and library search paths are correctly set up, the rest of the build should work seamlessly.</w:t>
       </w:r>
     </w:p>
     <w:p>
@@ -467,7 +387,6 @@
       <w:r>
         <w:t xml:space="preserve">Adding a resource requires two steps: (1) adding the identifier of the resource in </w:t>
       </w:r>
-      <w:proofErr w:type="spellStart"/>
       <w:r>
         <w:rPr>
           <w:b/>
@@ -475,7 +394,6 @@
         </w:rPr>
         <w:t>resource.h</w:t>
       </w:r>
-      <w:proofErr w:type="spellEnd"/>
       <w:r>
         <w:t xml:space="preserve">, and (2) entering the resource in your applications </w:t>
       </w:r>
@@ -484,17 +402,8 @@
           <w:b/>
           <w:bCs/>
         </w:rPr>
-        <w:t>.</w:t>
-      </w:r>
-      <w:proofErr w:type="spellStart"/>
-      <w:r>
-        <w:rPr>
-          <w:b/>
-          <w:bCs/>
-        </w:rPr>
-        <w:t>rc</w:t>
-      </w:r>
-      <w:proofErr w:type="spellEnd"/>
+        <w:t>.rc</w:t>
+      </w:r>
       <w:r>
         <w:t xml:space="preserve"> file. </w:t>
       </w:r>
@@ -752,7 +661,6 @@
       <w:r>
         <w:t xml:space="preserve">. However, if you want to draw your WN outside the normal Draw notification, you must call </w:t>
       </w:r>
-      <w:proofErr w:type="spellStart"/>
       <w:r>
         <w:rPr>
           <w:b/>
@@ -760,11 +668,9 @@
         </w:rPr>
         <w:t>BeginDraw</w:t>
       </w:r>
-      <w:proofErr w:type="spellEnd"/>
       <w:r>
         <w:t xml:space="preserve"> and </w:t>
       </w:r>
-      <w:proofErr w:type="spellStart"/>
       <w:r>
         <w:rPr>
           <w:b/>
@@ -772,7 +678,6 @@
         </w:rPr>
         <w:t>EndDraw</w:t>
       </w:r>
-      <w:proofErr w:type="spellEnd"/>
       <w:r>
         <w:t>. In general, we recommend calling Redraw</w:t>
       </w:r>
@@ -844,15 +749,7 @@
     </w:p>
     <w:p>
       <w:r>
-        <w:t xml:space="preserve">Controls can include information for automatic layout, which is especially helpful in dialog boxes. A layout engine object is typically used to aid in control sizing and positioning. </w:t>
-      </w:r>
-      <w:proofErr w:type="gramStart"/>
-      <w:r>
-        <w:t>As long as</w:t>
-      </w:r>
-      <w:proofErr w:type="gramEnd"/>
-      <w:r>
-        <w:t xml:space="preserve"> certain attributes are set, most layout can be accomplished automatically.</w:t>
+        <w:t>Controls can include information for automatic layout, which is especially helpful in dialog boxes. A layout engine object is typically used to aid in control sizing and positioning. As long as certain attributes are set, most layout can be accomplished automatically.</w:t>
       </w:r>
     </w:p>
     <w:p>
@@ -865,15 +762,7 @@
     </w:p>
     <w:p>
       <w:r>
-        <w:t xml:space="preserve">The box model we use for controls is </w:t>
-      </w:r>
-      <w:proofErr w:type="gramStart"/>
-      <w:r>
-        <w:t>similar to</w:t>
-      </w:r>
-      <w:proofErr w:type="gramEnd"/>
-      <w:r>
-        <w:t xml:space="preserve"> that used in HTML and CSS. Controls live within a box, which is the interior of the control’s WN. Inside the interior, controls have a </w:t>
+        <w:t xml:space="preserve">The box model we use for controls is similar to that used in HTML and CSS. Controls live within a box, which is the interior of the control’s WN. Inside the interior, controls have a </w:t>
       </w:r>
       <w:r>
         <w:rPr>
@@ -939,15 +828,7 @@
         <w:t xml:space="preserve"> which is used to position controls relative to its sibling controls and its parent.</w:t>
       </w:r>
       <w:r>
-        <w:t xml:space="preserve"> The margin is only used as part of the automatic layout </w:t>
-      </w:r>
-      <w:proofErr w:type="gramStart"/>
-      <w:r>
-        <w:t>process, and</w:t>
-      </w:r>
-      <w:proofErr w:type="gramEnd"/>
-      <w:r>
-        <w:t xml:space="preserve"> is not enforced by the control itself. The margin between two adjacent controls will be the maximum of the two control’s margins – they do not add.</w:t>
+        <w:t xml:space="preserve"> The margin is only used as part of the automatic layout process, and is not enforced by the control itself. The margin between two adjacent controls will be the maximum of the two control’s margins – they do not add.</w:t>
       </w:r>
     </w:p>
     <w:p>
@@ -1057,7 +938,6 @@
                 <v:path gradientshapeok="t" o:connecttype="rect"/>
               </v:shapetype>
               <v:shape id="Text Box 1" o:spid="_x0000_s1026" type="#_x0000_t202" style="position:absolute;margin-left:91.9pt;margin-top:98.75pt;width:55.9pt;height:35.95pt;z-index:251663360;visibility:visible;mso-wrap-style:square;mso-width-percent:0;mso-height-percent:0;mso-wrap-distance-left:9pt;mso-wrap-distance-top:0;mso-wrap-distance-right:9pt;mso-wrap-distance-bottom:0;mso-position-horizontal:absolute;mso-position-horizontal-relative:text;mso-position-vertical:absolute;mso-position-vertical-relative:text;mso-width-percent:0;mso-height-percent:0;mso-width-relative:margin;mso-height-relative:margin;v-text-anchor:top" o:gfxdata="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" filled="f" stroked="f">
-                <v:fill o:detectmouseclick="t"/>
                 <v:textbox>
                   <w:txbxContent>
                     <w:p>
@@ -1203,7 +1083,6 @@
           <mc:Fallback>
             <w:pict>
               <v:shape w14:anchorId="1C43B3C9" id="_x0000_s1027" type="#_x0000_t202" style="position:absolute;margin-left:172pt;margin-top:1.55pt;width:2in;height:2in;z-index:251669504;visibility:visible;mso-wrap-style:none;mso-wrap-distance-left:9pt;mso-wrap-distance-top:0;mso-wrap-distance-right:9pt;mso-wrap-distance-bottom:0;mso-position-horizontal:absolute;mso-position-horizontal-relative:text;mso-position-vertical:absolute;mso-position-vertical-relative:text;v-text-anchor:top" o:gfxdata="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" filled="f" stroked="f">
-                <v:fill o:detectmouseclick="t"/>
                 <v:textbox style="mso-fit-shape-to-text:t">
                   <w:txbxContent>
                     <w:p>
@@ -1355,7 +1234,6 @@
           <mc:Fallback>
             <w:pict>
               <v:shape w14:anchorId="1BEC2FF8" id="_x0000_s1028" type="#_x0000_t202" style="position:absolute;margin-left:75.95pt;margin-top:34.95pt;width:43.9pt;height:20.2pt;z-index:251659264;visibility:visible;mso-wrap-style:square;mso-width-percent:0;mso-height-percent:0;mso-wrap-distance-left:9pt;mso-wrap-distance-top:0;mso-wrap-distance-right:9pt;mso-wrap-distance-bottom:0;mso-position-horizontal:absolute;mso-position-horizontal-relative:text;mso-position-vertical:absolute;mso-position-vertical-relative:text;mso-width-percent:0;mso-height-percent:0;mso-width-relative:margin;mso-height-relative:margin;v-text-anchor:top" o:gfxdata="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" filled="f" stroked="f">
-                <v:fill o:detectmouseclick="t"/>
                 <v:textbox>
                   <w:txbxContent>
                     <w:p>
@@ -1501,7 +1379,6 @@
           <mc:Fallback>
             <w:pict>
               <v:shape w14:anchorId="7049404E" id="_x0000_s1029" type="#_x0000_t202" style="position:absolute;margin-left:137.3pt;margin-top:50.1pt;width:2in;height:2in;z-index:251661312;visibility:visible;mso-wrap-style:none;mso-wrap-distance-left:9pt;mso-wrap-distance-top:0;mso-wrap-distance-right:9pt;mso-wrap-distance-bottom:0;mso-position-horizontal:absolute;mso-position-horizontal-relative:text;mso-position-vertical:absolute;mso-position-vertical-relative:text;v-text-anchor:top" o:gfxdata="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" filled="f" stroked="f">
-                <v:fill o:detectmouseclick="t"/>
                 <v:textbox style="mso-fit-shape-to-text:t">
                   <w:txbxContent>
                     <w:p>
@@ -1717,7 +1594,6 @@
           <mc:Fallback>
             <w:pict>
               <v:shape w14:anchorId="31A93D00" id="_x0000_s1030" type="#_x0000_t202" style="position:absolute;margin-left:265.65pt;margin-top:95.95pt;width:2in;height:2in;z-index:251665408;visibility:visible;mso-wrap-style:none;mso-wrap-distance-left:9pt;mso-wrap-distance-top:0;mso-wrap-distance-right:9pt;mso-wrap-distance-bottom:0;mso-position-horizontal:absolute;mso-position-horizontal-relative:text;mso-position-vertical:absolute;mso-position-vertical-relative:text;v-text-anchor:top" o:gfxdata="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" filled="f" stroked="f">
-                <v:fill o:detectmouseclick="t"/>
                 <v:textbox style="mso-fit-shape-to-text:t">
                   <w:txbxContent>
                     <w:p>
@@ -2162,7 +2038,7 @@
                   <v:fill o:detectmouseclick="t"/>
                   <v:path o:connecttype="none"/>
                 </v:shape>
-                <v:shape id="Ink 609974400" o:spid="_x0000_s1033" type="#_x0000_t75" style="position:absolute;left:4437;top:7706;width:18691;height:4939;visibility:visible;mso-wrap-style:square" o:gfxdata="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">
+                <v:shape id="Ink 609974400" o:spid="_x0000_s1033" type="#_x0000_t75" style="position:absolute;left:4437;top:7706;width:18691;height:4939;visibility:visible;mso-wrap-style:square" o:gfxdata="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">
                   <v:imagedata r:id="rId6" o:title=""/>
                 </v:shape>
                 <v:rect id="Rectangle 1354871686" o:spid="_x0000_s1034" style="position:absolute;left:3334;top:4856;width:28938;height:18985;visibility:visible;mso-wrap-style:square;v-text-anchor:middle" o:gfxdata="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" fillcolor="#dceaf7 [351]" strokecolor="#d8d8d8 [2732]" strokeweight=".5pt">
@@ -2219,7 +2095,7 @@
     </w:p>
     <w:p>
       <w:r>
-        <w:t>Many controls have an option to display attached labels, which will be displayed in the padding area of the control. Position of the label within the padding is dependent on the type of control</w:t>
+        <w:t>Many controls have an option to display attached labels</w:t>
       </w:r>
     </w:p>
     <w:p/>
@@ -2227,823 +2103,46 @@
     <w:p/>
     <w:p>
       <w:r>
-        <w:rPr>
-          <w:noProof/>
-        </w:rPr>
-        <mc:AlternateContent>
-          <mc:Choice Requires="wps">
-            <w:drawing>
-              <wp:anchor distT="0" distB="0" distL="114300" distR="114300" simplePos="0" relativeHeight="251678720" behindDoc="0" locked="0" layoutInCell="1" allowOverlap="1" wp14:anchorId="71EDBD27" wp14:editId="5E430E6A">
-                <wp:simplePos x="0" y="0"/>
-                <wp:positionH relativeFrom="column">
-                  <wp:posOffset>1860886</wp:posOffset>
-                </wp:positionH>
-                <wp:positionV relativeFrom="paragraph">
-                  <wp:posOffset>1515847</wp:posOffset>
-                </wp:positionV>
-                <wp:extent cx="1828800" cy="1828800"/>
-                <wp:effectExtent l="0" t="0" r="0" b="0"/>
-                <wp:wrapNone/>
-                <wp:docPr id="1897217981" name="Text Box 1"/>
-                <wp:cNvGraphicFramePr/>
-                <a:graphic xmlns:a="http://schemas.openxmlformats.org/drawingml/2006/main">
-                  <a:graphicData uri="http://schemas.microsoft.com/office/word/2010/wordprocessingShape">
-                    <wps:wsp>
-                      <wps:cNvSpPr txBox="1"/>
-                      <wps:spPr>
-                        <a:xfrm>
-                          <a:off x="0" y="0"/>
-                          <a:ext cx="1828800" cy="1828800"/>
-                        </a:xfrm>
-                        <a:prstGeom prst="rect">
-                          <a:avLst/>
-                        </a:prstGeom>
-                        <a:noFill/>
-                        <a:ln>
-                          <a:noFill/>
-                        </a:ln>
-                      </wps:spPr>
-                      <wps:txbx>
-                        <w:txbxContent>
-                          <w:p>
-                            <w:pPr>
-                              <w:jc w:val="center"/>
-                              <w:rPr>
-                                <w:noProof/>
-                                <w:color w:val="000000" w:themeColor="text1"/>
-                                <w:sz w:val="18"/>
-                                <w:szCs w:val="18"/>
-                                <w14:shadow w14:blurRad="38100" w14:dist="19050" w14:dir="2700000" w14:sx="100000" w14:sy="100000" w14:kx="0" w14:ky="0" w14:algn="tl">
-                                  <w14:schemeClr w14:val="dk1">
-                                    <w14:alpha w14:val="60000"/>
-                                  </w14:schemeClr>
-                                </w14:shadow>
-                                <w14:textOutline w14:w="0" w14:cap="flat" w14:cmpd="sng" w14:algn="ctr">
-                                  <w14:noFill/>
-                                  <w14:prstDash w14:val="solid"/>
-                                  <w14:round/>
-                                </w14:textOutline>
-                              </w:rPr>
-                            </w:pPr>
-                            <w:r>
-                              <w:rPr>
-                                <w:noProof/>
-                                <w:color w:val="000000" w:themeColor="text1"/>
-                                <w:sz w:val="18"/>
-                                <w:szCs w:val="18"/>
-                                <w14:shadow w14:blurRad="38100" w14:dist="19050" w14:dir="2700000" w14:sx="100000" w14:sy="100000" w14:kx="0" w14:ky="0" w14:algn="tl">
-                                  <w14:schemeClr w14:val="dk1">
-                                    <w14:alpha w14:val="60000"/>
-                                  </w14:schemeClr>
-                                </w14:shadow>
-                                <w14:textOutline w14:w="0" w14:cap="flat" w14:cmpd="sng" w14:algn="ctr">
-                                  <w14:noFill/>
-                                  <w14:prstDash w14:val="solid"/>
-                                  <w14:round/>
-                                </w14:textOutline>
-                              </w:rPr>
-                              <w:t>Padding</w:t>
-                            </w:r>
-                          </w:p>
-                        </w:txbxContent>
-                      </wps:txbx>
-                      <wps:bodyPr rot="0" spcFirstLastPara="0" vertOverflow="overflow" horzOverflow="overflow" vert="horz" wrap="none" lIns="91440" tIns="45720" rIns="91440" bIns="45720" numCol="1" spcCol="0" rtlCol="0" fromWordArt="0" anchor="t" anchorCtr="0" forceAA="0" compatLnSpc="1">
-                        <a:prstTxWarp prst="textNoShape">
-                          <a:avLst/>
-                        </a:prstTxWarp>
-                        <a:spAutoFit/>
-                      </wps:bodyPr>
-                    </wps:wsp>
-                  </a:graphicData>
-                </a:graphic>
-              </wp:anchor>
-            </w:drawing>
-          </mc:Choice>
-          <mc:Fallback>
-            <w:pict>
-              <v:shape w14:anchorId="71EDBD27" id="_x0000_s1041" type="#_x0000_t202" style="position:absolute;margin-left:146.55pt;margin-top:119.35pt;width:2in;height:2in;z-index:251678720;visibility:visible;mso-wrap-style:none;mso-wrap-distance-left:9pt;mso-wrap-distance-top:0;mso-wrap-distance-right:9pt;mso-wrap-distance-bottom:0;mso-position-horizontal:absolute;mso-position-horizontal-relative:text;mso-position-vertical:absolute;mso-position-vertical-relative:text;v-text-anchor:top" o:gfxdata="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" filled="f" stroked="f">
-                <v:fill o:detectmouseclick="t"/>
-                <v:textbox style="mso-fit-shape-to-text:t">
-                  <w:txbxContent>
-                    <w:p>
-                      <w:pPr>
-                        <w:jc w:val="center"/>
-                        <w:rPr>
-                          <w:noProof/>
-                          <w:color w:val="000000" w:themeColor="text1"/>
-                          <w:sz w:val="18"/>
-                          <w:szCs w:val="18"/>
-                          <w14:shadow w14:blurRad="38100" w14:dist="19050" w14:dir="2700000" w14:sx="100000" w14:sy="100000" w14:kx="0" w14:ky="0" w14:algn="tl">
-                            <w14:schemeClr w14:val="dk1">
-                              <w14:alpha w14:val="60000"/>
-                            </w14:schemeClr>
-                          </w14:shadow>
-                          <w14:textOutline w14:w="0" w14:cap="flat" w14:cmpd="sng" w14:algn="ctr">
-                            <w14:noFill/>
-                            <w14:prstDash w14:val="solid"/>
-                            <w14:round/>
-                          </w14:textOutline>
-                        </w:rPr>
-                      </w:pPr>
-                      <w:r>
-                        <w:rPr>
-                          <w:noProof/>
-                          <w:color w:val="000000" w:themeColor="text1"/>
-                          <w:sz w:val="18"/>
-                          <w:szCs w:val="18"/>
-                          <w14:shadow w14:blurRad="38100" w14:dist="19050" w14:dir="2700000" w14:sx="100000" w14:sy="100000" w14:kx="0" w14:ky="0" w14:algn="tl">
-                            <w14:schemeClr w14:val="dk1">
-                              <w14:alpha w14:val="60000"/>
-                            </w14:schemeClr>
-                          </w14:shadow>
-                          <w14:textOutline w14:w="0" w14:cap="flat" w14:cmpd="sng" w14:algn="ctr">
-                            <w14:noFill/>
-                            <w14:prstDash w14:val="solid"/>
-                            <w14:round/>
-                          </w14:textOutline>
-                        </w:rPr>
-                        <w:t>Padding</w:t>
-                      </w:r>
-                    </w:p>
-                  </w:txbxContent>
-                </v:textbox>
-              </v:shape>
-            </w:pict>
-          </mc:Fallback>
-        </mc:AlternateContent>
-      </w:r>
-      <w:r>
-        <w:rPr>
-          <w:noProof/>
-        </w:rPr>
-        <mc:AlternateContent>
-          <mc:Choice Requires="wps">
-            <w:drawing>
-              <wp:anchor distT="0" distB="0" distL="114300" distR="114300" simplePos="0" relativeHeight="251676672" behindDoc="0" locked="0" layoutInCell="1" allowOverlap="1" wp14:anchorId="32ECFE1A" wp14:editId="67F1E2F8">
-                <wp:simplePos x="0" y="0"/>
-                <wp:positionH relativeFrom="column">
-                  <wp:posOffset>2554679</wp:posOffset>
-                </wp:positionH>
-                <wp:positionV relativeFrom="paragraph">
-                  <wp:posOffset>160506</wp:posOffset>
-                </wp:positionV>
-                <wp:extent cx="661596" cy="356011"/>
-                <wp:effectExtent l="0" t="0" r="0" b="6350"/>
-                <wp:wrapNone/>
-                <wp:docPr id="1377568407" name="Text Box 1"/>
-                <wp:cNvGraphicFramePr/>
-                <a:graphic xmlns:a="http://schemas.openxmlformats.org/drawingml/2006/main">
-                  <a:graphicData uri="http://schemas.microsoft.com/office/word/2010/wordprocessingShape">
-                    <wps:wsp>
-                      <wps:cNvSpPr txBox="1"/>
-                      <wps:spPr>
-                        <a:xfrm>
-                          <a:off x="0" y="0"/>
-                          <a:ext cx="661596" cy="356011"/>
-                        </a:xfrm>
-                        <a:prstGeom prst="rect">
-                          <a:avLst/>
-                        </a:prstGeom>
-                        <a:noFill/>
-                        <a:ln>
-                          <a:noFill/>
-                        </a:ln>
-                      </wps:spPr>
-                      <wps:txbx>
-                        <w:txbxContent>
-                          <w:p>
-                            <w:pPr>
-                              <w:jc w:val="center"/>
-                              <w:rPr>
-                                <w:noProof/>
-                                <w:color w:val="000000" w:themeColor="text1"/>
-                                <w:sz w:val="28"/>
-                                <w:szCs w:val="28"/>
-                                <w:vertAlign w:val="superscript"/>
-                                <w14:shadow w14:blurRad="38100" w14:dist="19050" w14:dir="2700000" w14:sx="100000" w14:sy="100000" w14:kx="0" w14:ky="0" w14:algn="tl">
-                                  <w14:schemeClr w14:val="dk1">
-                                    <w14:alpha w14:val="60000"/>
-                                  </w14:schemeClr>
-                                </w14:shadow>
-                                <w14:textOutline w14:w="0" w14:cap="flat" w14:cmpd="sng" w14:algn="ctr">
-                                  <w14:noFill/>
-                                  <w14:prstDash w14:val="solid"/>
-                                  <w14:round/>
-                                </w14:textOutline>
-                              </w:rPr>
-                            </w:pPr>
-                            <w:r>
-                              <w:rPr>
-                                <w:noProof/>
-                                <w:color w:val="000000" w:themeColor="text1"/>
-                                <w:sz w:val="28"/>
-                                <w:szCs w:val="28"/>
-                                <w:vertAlign w:val="superscript"/>
-                                <w14:shadow w14:blurRad="38100" w14:dist="19050" w14:dir="2700000" w14:sx="100000" w14:sy="100000" w14:kx="0" w14:ky="0" w14:algn="tl">
-                                  <w14:schemeClr w14:val="dk1">
-                                    <w14:alpha w14:val="60000"/>
-                                  </w14:schemeClr>
-                                </w14:shadow>
-                                <w14:textOutline w14:w="0" w14:cap="flat" w14:cmpd="sng" w14:algn="ctr">
-                                  <w14:noFill/>
-                                  <w14:prstDash w14:val="solid"/>
-                                  <w14:round/>
-                                </w14:textOutline>
-                              </w:rPr>
-                              <w:t>Margin</w:t>
-                            </w:r>
-                          </w:p>
-                        </w:txbxContent>
-                      </wps:txbx>
-                      <wps:bodyPr rot="0" spcFirstLastPara="0" vertOverflow="overflow" horzOverflow="overflow" vert="horz" wrap="square" lIns="91440" tIns="45720" rIns="91440" bIns="45720" numCol="1" spcCol="0" rtlCol="0" fromWordArt="0" anchor="t" anchorCtr="0" forceAA="0" compatLnSpc="1">
-                        <a:prstTxWarp prst="textNoShape">
-                          <a:avLst/>
-                        </a:prstTxWarp>
-                        <a:noAutofit/>
-                      </wps:bodyPr>
-                    </wps:wsp>
-                  </a:graphicData>
-                </a:graphic>
-                <wp14:sizeRelH relativeFrom="margin">
-                  <wp14:pctWidth>0</wp14:pctWidth>
-                </wp14:sizeRelH>
-                <wp14:sizeRelV relativeFrom="margin">
-                  <wp14:pctHeight>0</wp14:pctHeight>
-                </wp14:sizeRelV>
-              </wp:anchor>
-            </w:drawing>
-          </mc:Choice>
-          <mc:Fallback>
-            <w:pict>
-              <v:shape w14:anchorId="32ECFE1A" id="_x0000_s1042" type="#_x0000_t202" style="position:absolute;margin-left:201.15pt;margin-top:12.65pt;width:52.1pt;height:28.05pt;z-index:251676672;visibility:visible;mso-wrap-style:square;mso-width-percent:0;mso-height-percent:0;mso-wrap-distance-left:9pt;mso-wrap-distance-top:0;mso-wrap-distance-right:9pt;mso-wrap-distance-bottom:0;mso-position-horizontal:absolute;mso-position-horizontal-relative:text;mso-position-vertical:absolute;mso-position-vertical-relative:text;mso-width-percent:0;mso-height-percent:0;mso-width-relative:margin;mso-height-relative:margin;v-text-anchor:top" o:gfxdata="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" filled="f" stroked="f">
-                <v:fill o:detectmouseclick="t"/>
-                <v:textbox>
-                  <w:txbxContent>
-                    <w:p>
-                      <w:pPr>
-                        <w:jc w:val="center"/>
-                        <w:rPr>
-                          <w:noProof/>
-                          <w:color w:val="000000" w:themeColor="text1"/>
-                          <w:sz w:val="28"/>
-                          <w:szCs w:val="28"/>
-                          <w:vertAlign w:val="superscript"/>
-                          <w14:shadow w14:blurRad="38100" w14:dist="19050" w14:dir="2700000" w14:sx="100000" w14:sy="100000" w14:kx="0" w14:ky="0" w14:algn="tl">
-                            <w14:schemeClr w14:val="dk1">
-                              <w14:alpha w14:val="60000"/>
-                            </w14:schemeClr>
-                          </w14:shadow>
-                          <w14:textOutline w14:w="0" w14:cap="flat" w14:cmpd="sng" w14:algn="ctr">
-                            <w14:noFill/>
-                            <w14:prstDash w14:val="solid"/>
-                            <w14:round/>
-                          </w14:textOutline>
-                        </w:rPr>
-                      </w:pPr>
-                      <w:r>
-                        <w:rPr>
-                          <w:noProof/>
-                          <w:color w:val="000000" w:themeColor="text1"/>
-                          <w:sz w:val="28"/>
-                          <w:szCs w:val="28"/>
-                          <w:vertAlign w:val="superscript"/>
-                          <w14:shadow w14:blurRad="38100" w14:dist="19050" w14:dir="2700000" w14:sx="100000" w14:sy="100000" w14:kx="0" w14:ky="0" w14:algn="tl">
-                            <w14:schemeClr w14:val="dk1">
-                              <w14:alpha w14:val="60000"/>
-                            </w14:schemeClr>
-                          </w14:shadow>
-                          <w14:textOutline w14:w="0" w14:cap="flat" w14:cmpd="sng" w14:algn="ctr">
-                            <w14:noFill/>
-                            <w14:prstDash w14:val="solid"/>
-                            <w14:round/>
-                          </w14:textOutline>
-                        </w:rPr>
-                        <w:t>Margin</w:t>
-                      </w:r>
-                    </w:p>
-                  </w:txbxContent>
-                </v:textbox>
-              </v:shape>
-            </w:pict>
-          </mc:Fallback>
-        </mc:AlternateContent>
-      </w:r>
-      <w:r>
-        <w:rPr>
-          <w:noProof/>
-        </w:rPr>
-        <mc:AlternateContent>
-          <mc:Choice Requires="wps">
-            <w:drawing>
-              <wp:anchor distT="0" distB="0" distL="114300" distR="114300" simplePos="0" relativeHeight="251674624" behindDoc="0" locked="0" layoutInCell="1" allowOverlap="1" wp14:anchorId="1DDC0FD3" wp14:editId="00A8E4FE">
-                <wp:simplePos x="0" y="0"/>
-                <wp:positionH relativeFrom="column">
-                  <wp:posOffset>552256</wp:posOffset>
-                </wp:positionH>
-                <wp:positionV relativeFrom="paragraph">
-                  <wp:posOffset>580913</wp:posOffset>
-                </wp:positionV>
-                <wp:extent cx="1828800" cy="1828800"/>
-                <wp:effectExtent l="0" t="0" r="0" b="0"/>
-                <wp:wrapNone/>
-                <wp:docPr id="1066004401" name="Text Box 1"/>
-                <wp:cNvGraphicFramePr/>
-                <a:graphic xmlns:a="http://schemas.openxmlformats.org/drawingml/2006/main">
-                  <a:graphicData uri="http://schemas.microsoft.com/office/word/2010/wordprocessingShape">
-                    <wps:wsp>
-                      <wps:cNvSpPr txBox="1"/>
-                      <wps:spPr>
-                        <a:xfrm>
-                          <a:off x="0" y="0"/>
-                          <a:ext cx="1828800" cy="1828800"/>
-                        </a:xfrm>
-                        <a:prstGeom prst="rect">
-                          <a:avLst/>
-                        </a:prstGeom>
-                        <a:noFill/>
-                        <a:ln>
-                          <a:noFill/>
-                        </a:ln>
-                      </wps:spPr>
-                      <wps:txbx>
-                        <w:txbxContent>
-                          <w:p>
-                            <w:pPr>
-                              <w:jc w:val="center"/>
-                              <w:rPr>
-                                <w:noProof/>
-                                <w:color w:val="000000" w:themeColor="text1"/>
-                                <w:sz w:val="28"/>
-                                <w:szCs w:val="28"/>
-                                <w14:shadow w14:blurRad="38100" w14:dist="19050" w14:dir="2700000" w14:sx="100000" w14:sy="100000" w14:kx="0" w14:ky="0" w14:algn="tl">
-                                  <w14:schemeClr w14:val="dk1">
-                                    <w14:alpha w14:val="60000"/>
-                                  </w14:schemeClr>
-                                </w14:shadow>
-                                <w14:textOutline w14:w="0" w14:cap="flat" w14:cmpd="sng" w14:algn="ctr">
-                                  <w14:noFill/>
-                                  <w14:prstDash w14:val="solid"/>
-                                  <w14:round/>
-                                </w14:textOutline>
-                              </w:rPr>
-                            </w:pPr>
-                            <w:r>
-                              <w:rPr>
-                                <w:noProof/>
-                                <w:color w:val="000000" w:themeColor="text1"/>
-                                <w:sz w:val="28"/>
-                                <w:szCs w:val="28"/>
-                                <w14:shadow w14:blurRad="38100" w14:dist="19050" w14:dir="2700000" w14:sx="100000" w14:sy="100000" w14:kx="0" w14:ky="0" w14:algn="tl">
-                                  <w14:schemeClr w14:val="dk1">
-                                    <w14:alpha w14:val="60000"/>
-                                  </w14:schemeClr>
-                                </w14:shadow>
-                                <w14:textOutline w14:w="0" w14:cap="flat" w14:cmpd="sng" w14:algn="ctr">
-                                  <w14:noFill/>
-                                  <w14:prstDash w14:val="solid"/>
-                                  <w14:round/>
-                                </w14:textOutline>
-                              </w:rPr>
-                              <w:t>Label:</w:t>
-                            </w:r>
-                          </w:p>
-                        </w:txbxContent>
-                      </wps:txbx>
-                      <wps:bodyPr rot="0" spcFirstLastPara="0" vertOverflow="overflow" horzOverflow="overflow" vert="horz" wrap="none" lIns="91440" tIns="45720" rIns="91440" bIns="45720" numCol="1" spcCol="0" rtlCol="0" fromWordArt="0" anchor="t" anchorCtr="0" forceAA="0" compatLnSpc="1">
-                        <a:prstTxWarp prst="textNoShape">
-                          <a:avLst/>
-                        </a:prstTxWarp>
-                        <a:spAutoFit/>
-                      </wps:bodyPr>
-                    </wps:wsp>
-                  </a:graphicData>
-                </a:graphic>
-              </wp:anchor>
-            </w:drawing>
-          </mc:Choice>
-          <mc:Fallback>
-            <w:pict>
-              <v:shape w14:anchorId="1DDC0FD3" id="_x0000_s1043" type="#_x0000_t202" style="position:absolute;margin-left:43.5pt;margin-top:45.75pt;width:2in;height:2in;z-index:251674624;visibility:visible;mso-wrap-style:none;mso-wrap-distance-left:9pt;mso-wrap-distance-top:0;mso-wrap-distance-right:9pt;mso-wrap-distance-bottom:0;mso-position-horizontal:absolute;mso-position-horizontal-relative:text;mso-position-vertical:absolute;mso-position-vertical-relative:text;v-text-anchor:top" o:gfxdata="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" filled="f" stroked="f">
-                <v:fill o:detectmouseclick="t"/>
-                <v:textbox style="mso-fit-shape-to-text:t">
-                  <w:txbxContent>
-                    <w:p>
-                      <w:pPr>
-                        <w:jc w:val="center"/>
-                        <w:rPr>
-                          <w:noProof/>
-                          <w:color w:val="000000" w:themeColor="text1"/>
-                          <w:sz w:val="28"/>
-                          <w:szCs w:val="28"/>
-                          <w14:shadow w14:blurRad="38100" w14:dist="19050" w14:dir="2700000" w14:sx="100000" w14:sy="100000" w14:kx="0" w14:ky="0" w14:algn="tl">
-                            <w14:schemeClr w14:val="dk1">
-                              <w14:alpha w14:val="60000"/>
-                            </w14:schemeClr>
-                          </w14:shadow>
-                          <w14:textOutline w14:w="0" w14:cap="flat" w14:cmpd="sng" w14:algn="ctr">
-                            <w14:noFill/>
-                            <w14:prstDash w14:val="solid"/>
-                            <w14:round/>
-                          </w14:textOutline>
-                        </w:rPr>
-                      </w:pPr>
-                      <w:r>
-                        <w:rPr>
-                          <w:noProof/>
-                          <w:color w:val="000000" w:themeColor="text1"/>
-                          <w:sz w:val="28"/>
-                          <w:szCs w:val="28"/>
-                          <w14:shadow w14:blurRad="38100" w14:dist="19050" w14:dir="2700000" w14:sx="100000" w14:sy="100000" w14:kx="0" w14:ky="0" w14:algn="tl">
-                            <w14:schemeClr w14:val="dk1">
-                              <w14:alpha w14:val="60000"/>
-                            </w14:schemeClr>
-                          </w14:shadow>
-                          <w14:textOutline w14:w="0" w14:cap="flat" w14:cmpd="sng" w14:algn="ctr">
-                            <w14:noFill/>
-                            <w14:prstDash w14:val="solid"/>
-                            <w14:round/>
-                          </w14:textOutline>
-                        </w:rPr>
-                        <w:t>Label:</w:t>
-                      </w:r>
-                    </w:p>
-                  </w:txbxContent>
-                </v:textbox>
-              </v:shape>
-            </w:pict>
-          </mc:Fallback>
-        </mc:AlternateContent>
-      </w:r>
-      <w:r>
-        <w:rPr>
-          <w:noProof/>
-        </w:rPr>
-        <mc:AlternateContent>
-          <mc:Choice Requires="wps">
-            <w:drawing>
-              <wp:anchor distT="0" distB="0" distL="114300" distR="114300" simplePos="0" relativeHeight="251672576" behindDoc="0" locked="0" layoutInCell="1" allowOverlap="1" wp14:anchorId="6C7F7CFF" wp14:editId="0534C7AA">
-                <wp:simplePos x="0" y="0"/>
-                <wp:positionH relativeFrom="column">
-                  <wp:posOffset>2277932</wp:posOffset>
-                </wp:positionH>
-                <wp:positionV relativeFrom="paragraph">
-                  <wp:posOffset>885564</wp:posOffset>
-                </wp:positionV>
-                <wp:extent cx="1828800" cy="1828800"/>
-                <wp:effectExtent l="0" t="0" r="0" b="0"/>
-                <wp:wrapNone/>
-                <wp:docPr id="1379905022" name="Text Box 1"/>
-                <wp:cNvGraphicFramePr/>
-                <a:graphic xmlns:a="http://schemas.openxmlformats.org/drawingml/2006/main">
-                  <a:graphicData uri="http://schemas.microsoft.com/office/word/2010/wordprocessingShape">
-                    <wps:wsp>
-                      <wps:cNvSpPr txBox="1"/>
-                      <wps:spPr>
-                        <a:xfrm>
-                          <a:off x="0" y="0"/>
-                          <a:ext cx="1828800" cy="1828800"/>
-                        </a:xfrm>
-                        <a:prstGeom prst="rect">
-                          <a:avLst/>
-                        </a:prstGeom>
-                        <a:noFill/>
-                        <a:ln>
-                          <a:noFill/>
-                        </a:ln>
-                      </wps:spPr>
-                      <wps:txbx>
-                        <w:txbxContent>
-                          <w:p>
-                            <w:pPr>
-                              <w:jc w:val="center"/>
-                              <w:rPr>
-                                <w:noProof/>
-                                <w:color w:val="000000" w:themeColor="text1"/>
-                                <w:sz w:val="28"/>
-                                <w:szCs w:val="28"/>
-                                <w14:shadow w14:blurRad="38100" w14:dist="19050" w14:dir="2700000" w14:sx="100000" w14:sy="100000" w14:kx="0" w14:ky="0" w14:algn="tl">
-                                  <w14:schemeClr w14:val="dk1">
-                                    <w14:alpha w14:val="60000"/>
-                                  </w14:schemeClr>
-                                </w14:shadow>
-                                <w14:textOutline w14:w="0" w14:cap="flat" w14:cmpd="sng" w14:algn="ctr">
-                                  <w14:noFill/>
-                                  <w14:prstDash w14:val="solid"/>
-                                  <w14:round/>
-                                </w14:textOutline>
-                              </w:rPr>
-                            </w:pPr>
-                            <w:r>
-                              <w:rPr>
-                                <w:noProof/>
-                                <w:color w:val="000000" w:themeColor="text1"/>
-                                <w:sz w:val="28"/>
-                                <w:szCs w:val="28"/>
-                                <w14:shadow w14:blurRad="38100" w14:dist="19050" w14:dir="2700000" w14:sx="100000" w14:sy="100000" w14:kx="0" w14:ky="0" w14:algn="tl">
-                                  <w14:schemeClr w14:val="dk1">
-                                    <w14:alpha w14:val="60000"/>
-                                  </w14:schemeClr>
-                                </w14:shadow>
-                                <w14:textOutline w14:w="0" w14:cap="flat" w14:cmpd="sng" w14:algn="ctr">
-                                  <w14:noFill/>
-                                  <w14:prstDash w14:val="solid"/>
-                                  <w14:round/>
-                                </w14:textOutline>
-                              </w:rPr>
-                              <w:t>Content</w:t>
-                            </w:r>
-                          </w:p>
-                        </w:txbxContent>
-                      </wps:txbx>
-                      <wps:bodyPr rot="0" spcFirstLastPara="0" vertOverflow="overflow" horzOverflow="overflow" vert="horz" wrap="none" lIns="91440" tIns="45720" rIns="91440" bIns="45720" numCol="1" spcCol="0" rtlCol="0" fromWordArt="0" anchor="t" anchorCtr="0" forceAA="0" compatLnSpc="1">
-                        <a:prstTxWarp prst="textNoShape">
-                          <a:avLst/>
-                        </a:prstTxWarp>
-                        <a:spAutoFit/>
-                      </wps:bodyPr>
-                    </wps:wsp>
-                  </a:graphicData>
-                </a:graphic>
-              </wp:anchor>
-            </w:drawing>
-          </mc:Choice>
-          <mc:Fallback>
-            <w:pict>
-              <v:shape w14:anchorId="6C7F7CFF" id="_x0000_s1044" type="#_x0000_t202" style="position:absolute;margin-left:179.35pt;margin-top:69.75pt;width:2in;height:2in;z-index:251672576;visibility:visible;mso-wrap-style:none;mso-wrap-distance-left:9pt;mso-wrap-distance-top:0;mso-wrap-distance-right:9pt;mso-wrap-distance-bottom:0;mso-position-horizontal:absolute;mso-position-horizontal-relative:text;mso-position-vertical:absolute;mso-position-vertical-relative:text;v-text-anchor:top" o:gfxdata="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" filled="f" stroked="f">
-                <v:fill o:detectmouseclick="t"/>
-                <v:textbox style="mso-fit-shape-to-text:t">
-                  <w:txbxContent>
-                    <w:p>
-                      <w:pPr>
-                        <w:jc w:val="center"/>
-                        <w:rPr>
-                          <w:noProof/>
-                          <w:color w:val="000000" w:themeColor="text1"/>
-                          <w:sz w:val="28"/>
-                          <w:szCs w:val="28"/>
-                          <w14:shadow w14:blurRad="38100" w14:dist="19050" w14:dir="2700000" w14:sx="100000" w14:sy="100000" w14:kx="0" w14:ky="0" w14:algn="tl">
-                            <w14:schemeClr w14:val="dk1">
-                              <w14:alpha w14:val="60000"/>
-                            </w14:schemeClr>
-                          </w14:shadow>
-                          <w14:textOutline w14:w="0" w14:cap="flat" w14:cmpd="sng" w14:algn="ctr">
-                            <w14:noFill/>
-                            <w14:prstDash w14:val="solid"/>
-                            <w14:round/>
-                          </w14:textOutline>
-                        </w:rPr>
-                      </w:pPr>
-                      <w:r>
-                        <w:rPr>
-                          <w:noProof/>
-                          <w:color w:val="000000" w:themeColor="text1"/>
-                          <w:sz w:val="28"/>
-                          <w:szCs w:val="28"/>
-                          <w14:shadow w14:blurRad="38100" w14:dist="19050" w14:dir="2700000" w14:sx="100000" w14:sy="100000" w14:kx="0" w14:ky="0" w14:algn="tl">
-                            <w14:schemeClr w14:val="dk1">
-                              <w14:alpha w14:val="60000"/>
-                            </w14:schemeClr>
-                          </w14:shadow>
-                          <w14:textOutline w14:w="0" w14:cap="flat" w14:cmpd="sng" w14:algn="ctr">
-                            <w14:noFill/>
-                            <w14:prstDash w14:val="solid"/>
-                            <w14:round/>
-                          </w14:textOutline>
-                        </w:rPr>
-                        <w:t>Content</w:t>
-                      </w:r>
-                    </w:p>
-                  </w:txbxContent>
-                </v:textbox>
-              </v:shape>
-            </w:pict>
-          </mc:Fallback>
-        </mc:AlternateContent>
-      </w:r>
-      <w:r>
-        <w:rPr>
-          <w:noProof/>
-        </w:rPr>
-        <mc:AlternateContent>
-          <mc:Choice Requires="wpc">
-            <w:drawing>
-              <wp:inline distT="0" distB="0" distL="0" distR="0" wp14:anchorId="79F5CB58" wp14:editId="107E4460">
-                <wp:extent cx="4277360" cy="2081269"/>
-                <wp:effectExtent l="0" t="0" r="8890" b="0"/>
-                <wp:docPr id="1994972424" name="Canvas 10"/>
-                <wp:cNvGraphicFramePr>
-                  <a:graphicFrameLocks xmlns:a="http://schemas.openxmlformats.org/drawingml/2006/main" noChangeAspect="1"/>
-                </wp:cNvGraphicFramePr>
-                <a:graphic xmlns:a="http://schemas.openxmlformats.org/drawingml/2006/main">
-                  <a:graphicData uri="http://schemas.microsoft.com/office/word/2010/wordprocessingCanvas">
-                    <wpc:wpc>
-                      <wpc:bg>
-                        <a:solidFill>
-                          <a:prstClr val="white"/>
-                        </a:solidFill>
-                      </wpc:bg>
-                      <wpc:whole>
-                        <a:ln>
-                          <a:noFill/>
-                        </a:ln>
-                      </wpc:whole>
-                      <wps:wsp>
-                        <wps:cNvPr id="242867736" name="Rectangle 242867736"/>
-                        <wps:cNvSpPr/>
-                        <wps:spPr>
-                          <a:xfrm>
-                            <a:off x="238678" y="199017"/>
-                            <a:ext cx="3969572" cy="1721223"/>
-                          </a:xfrm>
-                          <a:prstGeom prst="rect">
-                            <a:avLst/>
-                          </a:prstGeom>
-                          <a:solidFill>
-                            <a:schemeClr val="tx2">
-                              <a:lumMod val="10000"/>
-                              <a:lumOff val="90000"/>
-                            </a:schemeClr>
-                          </a:solidFill>
-                          <a:ln>
-                            <a:solidFill>
-                              <a:schemeClr val="accent1">
-                                <a:lumMod val="20000"/>
-                                <a:lumOff val="80000"/>
-                              </a:schemeClr>
-                            </a:solidFill>
-                          </a:ln>
-                        </wps:spPr>
-                        <wps:style>
-                          <a:lnRef idx="2">
-                            <a:schemeClr val="accent1">
-                              <a:shade val="15000"/>
-                            </a:schemeClr>
-                          </a:lnRef>
-                          <a:fillRef idx="1">
-                            <a:schemeClr val="accent1"/>
-                          </a:fillRef>
-                          <a:effectRef idx="0">
-                            <a:schemeClr val="accent1"/>
-                          </a:effectRef>
-                          <a:fontRef idx="minor">
-                            <a:schemeClr val="lt1"/>
-                          </a:fontRef>
-                        </wps:style>
-                        <wps:bodyPr rot="0" spcFirstLastPara="0" vertOverflow="overflow" horzOverflow="overflow" vert="horz" wrap="square" lIns="91440" tIns="45720" rIns="91440" bIns="45720" numCol="1" spcCol="0" rtlCol="0" fromWordArt="0" anchor="ctr" anchorCtr="0" forceAA="0" compatLnSpc="1">
-                          <a:prstTxWarp prst="textNoShape">
-                            <a:avLst/>
-                          </a:prstTxWarp>
-                          <a:noAutofit/>
-                        </wps:bodyPr>
-                      </wps:wsp>
-                      <wps:wsp>
-                        <wps:cNvPr id="1606258182" name="Rectangle 1606258182"/>
-                        <wps:cNvSpPr/>
-                        <wps:spPr>
-                          <a:xfrm>
-                            <a:off x="486105" y="419549"/>
-                            <a:ext cx="3469341" cy="1301675"/>
-                          </a:xfrm>
-                          <a:prstGeom prst="rect">
-                            <a:avLst/>
-                          </a:prstGeom>
-                          <a:solidFill>
-                            <a:schemeClr val="tx1"/>
-                          </a:solidFill>
-                        </wps:spPr>
-                        <wps:style>
-                          <a:lnRef idx="2">
-                            <a:schemeClr val="accent1">
-                              <a:shade val="15000"/>
-                            </a:schemeClr>
-                          </a:lnRef>
-                          <a:fillRef idx="1">
-                            <a:schemeClr val="accent1"/>
-                          </a:fillRef>
-                          <a:effectRef idx="0">
-                            <a:schemeClr val="accent1"/>
-                          </a:effectRef>
-                          <a:fontRef idx="minor">
-                            <a:schemeClr val="lt1"/>
-                          </a:fontRef>
-                        </wps:style>
-                        <wps:bodyPr rot="0" spcFirstLastPara="0" vertOverflow="overflow" horzOverflow="overflow" vert="horz" wrap="square" lIns="91440" tIns="45720" rIns="91440" bIns="45720" numCol="1" spcCol="0" rtlCol="0" fromWordArt="0" anchor="ctr" anchorCtr="0" forceAA="0" compatLnSpc="1">
-                          <a:prstTxWarp prst="textNoShape">
-                            <a:avLst/>
-                          </a:prstTxWarp>
-                          <a:noAutofit/>
-                        </wps:bodyPr>
-                      </wps:wsp>
-                      <wps:wsp>
-                        <wps:cNvPr id="195780455" name="Rectangle 195780455"/>
-                        <wps:cNvSpPr/>
-                        <wps:spPr>
-                          <a:xfrm>
-                            <a:off x="486105" y="419548"/>
-                            <a:ext cx="3469341" cy="1301675"/>
-                          </a:xfrm>
-                          <a:prstGeom prst="rect">
-                            <a:avLst/>
-                          </a:prstGeom>
-                          <a:solidFill>
-                            <a:schemeClr val="bg1"/>
-                          </a:solidFill>
-                        </wps:spPr>
-                        <wps:style>
-                          <a:lnRef idx="2">
-                            <a:schemeClr val="accent1">
-                              <a:shade val="15000"/>
-                            </a:schemeClr>
-                          </a:lnRef>
-                          <a:fillRef idx="1">
-                            <a:schemeClr val="accent1"/>
-                          </a:fillRef>
-                          <a:effectRef idx="0">
-                            <a:schemeClr val="accent1"/>
-                          </a:effectRef>
-                          <a:fontRef idx="minor">
-                            <a:schemeClr val="lt1"/>
-                          </a:fontRef>
-                        </wps:style>
-                        <wps:bodyPr rot="0" spcFirstLastPara="0" vertOverflow="overflow" horzOverflow="overflow" vert="horz" wrap="square" lIns="91440" tIns="45720" rIns="91440" bIns="45720" numCol="1" spcCol="0" rtlCol="0" fromWordArt="0" anchor="ctr" anchorCtr="0" forceAA="0" compatLnSpc="1">
-                          <a:prstTxWarp prst="textNoShape">
-                            <a:avLst/>
-                          </a:prstTxWarp>
-                          <a:noAutofit/>
-                        </wps:bodyPr>
-                      </wps:wsp>
-                      <wps:wsp>
-                        <wps:cNvPr id="596710884" name="Rectangle 596710884"/>
-                        <wps:cNvSpPr/>
-                        <wps:spPr>
-                          <a:xfrm>
-                            <a:off x="1177961" y="623832"/>
-                            <a:ext cx="2551573" cy="892885"/>
-                          </a:xfrm>
-                          <a:prstGeom prst="rect">
-                            <a:avLst/>
-                          </a:prstGeom>
-                          <a:solidFill>
-                            <a:schemeClr val="bg1">
-                              <a:lumMod val="85000"/>
-                            </a:schemeClr>
-                          </a:solidFill>
-                          <a:ln>
-                            <a:noFill/>
-                          </a:ln>
-                        </wps:spPr>
-                        <wps:style>
-                          <a:lnRef idx="2">
-                            <a:schemeClr val="accent1">
-                              <a:shade val="15000"/>
-                            </a:schemeClr>
-                          </a:lnRef>
-                          <a:fillRef idx="1">
-                            <a:schemeClr val="accent1"/>
-                          </a:fillRef>
-                          <a:effectRef idx="0">
-                            <a:schemeClr val="accent1"/>
-                          </a:effectRef>
-                          <a:fontRef idx="minor">
-                            <a:schemeClr val="lt1"/>
-                          </a:fontRef>
-                        </wps:style>
-                        <wps:bodyPr rot="0" spcFirstLastPara="0" vertOverflow="overflow" horzOverflow="overflow" vert="horz" wrap="square" lIns="91440" tIns="45720" rIns="91440" bIns="45720" numCol="1" spcCol="0" rtlCol="0" fromWordArt="0" anchor="ctr" anchorCtr="0" forceAA="0" compatLnSpc="1">
-                          <a:prstTxWarp prst="textNoShape">
-                            <a:avLst/>
-                          </a:prstTxWarp>
-                          <a:noAutofit/>
-                        </wps:bodyPr>
-                      </wps:wsp>
-                    </wpc:wpc>
-                  </a:graphicData>
-                </a:graphic>
-              </wp:inline>
-            </w:drawing>
-          </mc:Choice>
-          <mc:Fallback>
-            <w:pict>
-              <v:group w14:anchorId="36C39DA8" id="Canvas 10" o:spid="_x0000_s1026" editas="canvas" style="width:336.8pt;height:163.9pt;mso-position-horizontal-relative:char;mso-position-vertical-relative:line" coordsize="42773,20808" o:gfxdata="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">
-                <v:shape id="_x0000_s1027" type="#_x0000_t75" style="position:absolute;width:42773;height:20808;visibility:visible;mso-wrap-style:square" filled="t">
-                  <v:fill o:detectmouseclick="t"/>
-                  <v:path o:connecttype="none"/>
-                </v:shape>
-                <v:rect id="Rectangle 242867736" o:spid="_x0000_s1028" style="position:absolute;left:2386;top:1990;width:39696;height:17212;visibility:visible;mso-wrap-style:square;v-text-anchor:middle" o:gfxdata="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" fillcolor="#dceaf7 [351]" strokecolor="#c1e4f5 [660]" strokeweight="1pt"/>
-                <v:rect id="Rectangle 1606258182" o:spid="_x0000_s1029" style="position:absolute;left:4861;top:4195;width:34693;height:13017;visibility:visible;mso-wrap-style:square;v-text-anchor:middle" o:gfxdata="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" fillcolor="black [3213]" strokecolor="#030e13 [484]" strokeweight="1pt"/>
-                <v:rect id="Rectangle 195780455" o:spid="_x0000_s1030" style="position:absolute;left:4861;top:4195;width:34693;height:13017;visibility:visible;mso-wrap-style:square;v-text-anchor:middle" o:gfxdata="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" fillcolor="white [3212]" strokecolor="#030e13 [484]" strokeweight="1pt"/>
-                <v:rect id="Rectangle 596710884" o:spid="_x0000_s1031" style="position:absolute;left:11779;top:6238;width:25516;height:8929;visibility:visible;mso-wrap-style:square;v-text-anchor:middle" o:gfxdata="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" fillcolor="#d8d8d8 [2732]" stroked="f" strokeweight="1pt"/>
-                <w10:anchorlock/>
-              </v:group>
-            </w:pict>
-          </mc:Fallback>
-        </mc:AlternateContent>
-      </w:r>
-    </w:p>
-    <w:p>
-      <w:r>
-        <w:t xml:space="preserve">The </w:t>
-      </w:r>
-    </w:p>
+        <w:lastRenderedPageBreak/>
+        <w:t>Need terminology for the different rectangles.</w:t>
+      </w:r>
+    </w:p>
+    <w:p>
+      <w:r>
+        <w:t>Global</w:t>
+      </w:r>
+    </w:p>
+    <w:p>
+      <w:r>
+        <w:t>Bounds</w:t>
+      </w:r>
+    </w:p>
+    <w:p>
+      <w:r>
+        <w:t>Non-client area.</w:t>
+      </w:r>
+    </w:p>
+    <w:p>
+      <w:r>
+        <w:t>Interior</w:t>
+      </w:r>
+    </w:p>
+    <w:p>
+      <w:r>
+        <w:t>Local</w:t>
+      </w:r>
+    </w:p>
+    <w:p>
+      <w:r>
+        <w:t>Client</w:t>
+      </w:r>
+    </w:p>
+    <w:p>
+      <w:r>
+        <w:t>Content</w:t>
+      </w:r>
+    </w:p>
+    <w:p/>
     <w:sectPr>
       <w:pgSz w:w="12240" w:h="15840"/>
       <w:pgMar w:top="1440" w:right="1440" w:bottom="1440" w:left="1440" w:header="720" w:footer="720" w:gutter="0"/>
@@ -3654,6 +2753,7 @@
   <w:style w:type="character" w:default="1" w:styleId="DefaultParagraphFont">
     <w:name w:val="Default Paragraph Font"/>
     <w:uiPriority w:val="1"/>
+    <w:semiHidden/>
     <w:unhideWhenUsed/>
   </w:style>
   <w:style w:type="table" w:default="1" w:styleId="TableNormal">

</xml_diff>

<commit_message>
Reworked move handling to post through the message loop, which will allow AI to play a human player without reentrancy problems.
</commit_message>
<xml_diff>
--- a/doc/WAPP Windows Application Framework.docx
+++ b/doc/WAPP Windows Application Framework.docx
@@ -41,19 +41,34 @@
     </w:p>
     <w:p>
       <w:r>
-        <w:t xml:space="preserve">It layers on top of Direct2D for its graphics package, and so it requires a system that </w:t>
+        <w:t>It layers on top of Direct</w:t>
+      </w:r>
+      <w:r>
+        <w:t>X</w:t>
+      </w:r>
+      <w:r>
+        <w:t xml:space="preserve"> for its graphics package, and so it requires a system that </w:t>
       </w:r>
       <w:r>
         <w:t xml:space="preserve">supports </w:t>
       </w:r>
       <w:r>
-        <w:t>Direct2</w:t>
-      </w:r>
-      <w:r>
-        <w:t>D</w:t>
-      </w:r>
-      <w:r>
-        <w:t xml:space="preserve">, which should be most Windows 11 and beyond systems. </w:t>
+        <w:t>Direct</w:t>
+      </w:r>
+      <w:r>
+        <w:t>X</w:t>
+      </w:r>
+      <w:r>
+        <w:t xml:space="preserve">, which should </w:t>
+      </w:r>
+      <w:r>
+        <w:t xml:space="preserve">include </w:t>
+      </w:r>
+      <w:r>
+        <w:t xml:space="preserve">Windows 11 and beyond systems. </w:t>
+      </w:r>
+      <w:r>
+        <w:t xml:space="preserve">Earlier systems may also work, but they have not been tested. It has been developed as a 64-bit library, although there is very little in it that requires 64-bit support.  </w:t>
       </w:r>
     </w:p>
     <w:p>
@@ -132,7 +147,15 @@
         <w:t>WAPP</w:t>
       </w:r>
       <w:r>
-        <w:t xml:space="preserve"> is a static link C++ library. The definitions and some inline functionality is provided in C++ header files. </w:t>
+        <w:t xml:space="preserve"> is a static link C++ library. The definitions and some inline functionality </w:t>
+      </w:r>
+      <w:proofErr w:type="gramStart"/>
+      <w:r>
+        <w:t>is</w:t>
+      </w:r>
+      <w:proofErr w:type="gramEnd"/>
+      <w:r>
+        <w:t xml:space="preserve"> provided in C++ header files. </w:t>
       </w:r>
     </w:p>
     <w:p>
@@ -220,6 +243,9 @@
       <w:r>
         <w:t xml:space="preserve"> object, or the “Windows Application”. </w:t>
       </w:r>
+      <w:r>
+        <w:t xml:space="preserve">The default WAPP functionality supports a simple top-level application window. </w:t>
+      </w:r>
     </w:p>
     <w:p>
       <w:pPr>
@@ -261,7 +287,15 @@
         <w:t>Run</w:t>
       </w:r>
       <w:r>
-        <w:t xml:space="preserve"> entry point. Typically this is a very simple function, which creates the </w:t>
+        <w:t xml:space="preserve"> entry point. </w:t>
+      </w:r>
+      <w:proofErr w:type="gramStart"/>
+      <w:r>
+        <w:t>Typically</w:t>
+      </w:r>
+      <w:proofErr w:type="gramEnd"/>
+      <w:r>
+        <w:t xml:space="preserve"> this is a very simple function, which creates the </w:t>
       </w:r>
       <w:r>
         <w:rPr>
@@ -284,7 +318,23 @@
     </w:p>
     <w:p>
       <w:r>
-        <w:t xml:space="preserve">Windows applications use what we call a ‘message pump’, which is an idle loop that monitors the system for user input and then directs that input to the appropriate place. Windows has a standard protocols and conventions  for directing messages to the appropriate places. The standard </w:t>
+        <w:t xml:space="preserve">Windows applications use what we call a ‘message pump’, which is an idle loop that monitors the system for user input and then directs that input to the appropriate place. Windows has </w:t>
+      </w:r>
+      <w:proofErr w:type="gramStart"/>
+      <w:r>
+        <w:t>a standard</w:t>
+      </w:r>
+      <w:proofErr w:type="gramEnd"/>
+      <w:r>
+        <w:t xml:space="preserve"> protocols and </w:t>
+      </w:r>
+      <w:proofErr w:type="gramStart"/>
+      <w:r>
+        <w:t>conventions  for</w:t>
+      </w:r>
+      <w:proofErr w:type="gramEnd"/>
+      <w:r>
+        <w:t xml:space="preserve"> directing messages to the appropriate places. The standard </w:t>
       </w:r>
       <w:r>
         <w:rPr>
@@ -307,7 +357,15 @@
     </w:p>
     <w:p>
       <w:r>
-        <w:t xml:space="preserve">Commands are how your end user tells your program what to do. Menus launch commands, </w:t>
+        <w:t xml:space="preserve">Commands are how your end user tells your program what to do. </w:t>
+      </w:r>
+      <w:proofErr w:type="gramStart"/>
+      <w:r>
+        <w:t>Menus</w:t>
+      </w:r>
+      <w:proofErr w:type="gramEnd"/>
+      <w:r>
+        <w:t xml:space="preserve"> launch commands, </w:t>
       </w:r>
       <w:r>
         <w:t xml:space="preserve">and </w:t>
@@ -345,7 +403,15 @@
     </w:p>
     <w:p>
       <w:r>
-        <w:t>The WAPP header files must be added to the include path for your C++ compiles and your resource compiler. The location of the WAPP library needs to be added to the linker library path.</w:t>
+        <w:t xml:space="preserve">The WAPP header files must be added to the include path for your C++ </w:t>
+      </w:r>
+      <w:proofErr w:type="spellStart"/>
+      <w:r>
+        <w:t>compiles</w:t>
+      </w:r>
+      <w:proofErr w:type="spellEnd"/>
+      <w:r>
+        <w:t xml:space="preserve"> and your resource compiler. The location of the WAPP library needs to be added to the linker library path.</w:t>
       </w:r>
     </w:p>
     <w:p>
@@ -361,7 +427,31 @@
         <w:t>WAPP</w:t>
       </w:r>
       <w:r>
-        <w:t xml:space="preserve"> library itself. As long as the include and library search paths are correctly set up, the rest of the build should work seamlessly.</w:t>
+        <w:t xml:space="preserve"> library itself. </w:t>
+      </w:r>
+      <w:proofErr w:type="gramStart"/>
+      <w:r>
+        <w:t>As long as</w:t>
+      </w:r>
+      <w:proofErr w:type="gramEnd"/>
+      <w:r>
+        <w:t xml:space="preserve"> </w:t>
+      </w:r>
+      <w:proofErr w:type="spellStart"/>
+      <w:r>
+        <w:t>the</w:t>
+      </w:r>
+      <w:proofErr w:type="spellEnd"/>
+      <w:r>
+        <w:t xml:space="preserve"> include and library search paths are correctly set up, the rest of the </w:t>
+      </w:r>
+      <w:proofErr w:type="gramStart"/>
+      <w:r>
+        <w:t>build</w:t>
+      </w:r>
+      <w:proofErr w:type="gramEnd"/>
+      <w:r>
+        <w:t xml:space="preserve"> should work seamlessly.</w:t>
       </w:r>
     </w:p>
     <w:p>
@@ -387,6 +477,7 @@
       <w:r>
         <w:t xml:space="preserve">Adding a resource requires two steps: (1) adding the identifier of the resource in </w:t>
       </w:r>
+      <w:proofErr w:type="spellStart"/>
       <w:r>
         <w:rPr>
           <w:b/>
@@ -394,6 +485,7 @@
         </w:rPr>
         <w:t>resource.h</w:t>
       </w:r>
+      <w:proofErr w:type="spellEnd"/>
       <w:r>
         <w:t xml:space="preserve">, and (2) entering the resource in your applications </w:t>
       </w:r>
@@ -402,8 +494,17 @@
           <w:b/>
           <w:bCs/>
         </w:rPr>
-        <w:t>.rc</w:t>
-      </w:r>
+        <w:t>.</w:t>
+      </w:r>
+      <w:proofErr w:type="spellStart"/>
+      <w:r>
+        <w:rPr>
+          <w:b/>
+          <w:bCs/>
+        </w:rPr>
+        <w:t>rc</w:t>
+      </w:r>
+      <w:proofErr w:type="spellEnd"/>
       <w:r>
         <w:t xml:space="preserve"> file. </w:t>
       </w:r>
@@ -486,13 +587,25 @@
         <w:t xml:space="preserve">Points, Sizes, and Rectangles </w:t>
       </w:r>
     </w:p>
-    <w:p/>
+    <w:p>
+      <w:r>
+        <w:t xml:space="preserve">We provide standard PT (point), SZ (size), and RC (rectangle) classes that </w:t>
+      </w:r>
+      <w:proofErr w:type="gramStart"/>
+      <w:r>
+        <w:t>build</w:t>
+      </w:r>
+      <w:proofErr w:type="gramEnd"/>
+      <w:r>
+        <w:t xml:space="preserve"> on top of the standard Direct2D geometric objects. We’ve added a lot of convenience methods and overloaded operators which should streamline a lot of the coordinate manipulation that Windows applications deal with. The </w:t>
+      </w:r>
+    </w:p>
     <w:p>
       <w:pPr>
         <w:pStyle w:val="Heading2"/>
       </w:pPr>
       <w:r>
-        <w:t>Brushes</w:t>
+        <w:t>Colors</w:t>
       </w:r>
     </w:p>
     <w:p>
@@ -500,7 +613,7 @@
         <w:pStyle w:val="Heading2"/>
       </w:pPr>
       <w:r>
-        <w:t>Shapes</w:t>
+        <w:t>Brushes</w:t>
       </w:r>
     </w:p>
     <w:p>
@@ -508,7 +621,7 @@
         <w:pStyle w:val="Heading2"/>
       </w:pPr>
       <w:r>
-        <w:t>Text</w:t>
+        <w:t>Geometries</w:t>
       </w:r>
     </w:p>
     <w:p>
@@ -516,7 +629,15 @@
         <w:pStyle w:val="Heading2"/>
       </w:pPr>
       <w:r>
-        <w:t>Images</w:t>
+        <w:t>Text</w:t>
+      </w:r>
+    </w:p>
+    <w:p>
+      <w:pPr>
+        <w:pStyle w:val="Heading2"/>
+      </w:pPr>
+      <w:r>
+        <w:t>Bitmaps</w:t>
       </w:r>
     </w:p>
     <w:p>
@@ -661,6 +782,7 @@
       <w:r>
         <w:t xml:space="preserve">. However, if you want to draw your WN outside the normal Draw notification, you must call </w:t>
       </w:r>
+      <w:proofErr w:type="spellStart"/>
       <w:r>
         <w:rPr>
           <w:b/>
@@ -668,9 +790,11 @@
         </w:rPr>
         <w:t>BeginDraw</w:t>
       </w:r>
+      <w:proofErr w:type="spellEnd"/>
       <w:r>
         <w:t xml:space="preserve"> and </w:t>
       </w:r>
+      <w:proofErr w:type="spellStart"/>
       <w:r>
         <w:rPr>
           <w:b/>
@@ -678,6 +802,7 @@
         </w:rPr>
         <w:t>EndDraw</w:t>
       </w:r>
+      <w:proofErr w:type="spellEnd"/>
       <w:r>
         <w:t>. In general, we recommend calling Redraw</w:t>
       </w:r>
@@ -749,7 +874,15 @@
     </w:p>
     <w:p>
       <w:r>
-        <w:t>Controls can include information for automatic layout, which is especially helpful in dialog boxes. A layout engine object is typically used to aid in control sizing and positioning. As long as certain attributes are set, most layout can be accomplished automatically.</w:t>
+        <w:t xml:space="preserve">Controls can include information for automatic layout, which is especially helpful in dialog boxes. A layout engine object is typically used to aid in control sizing and positioning. </w:t>
+      </w:r>
+      <w:proofErr w:type="gramStart"/>
+      <w:r>
+        <w:t>As long as</w:t>
+      </w:r>
+      <w:proofErr w:type="gramEnd"/>
+      <w:r>
+        <w:t xml:space="preserve"> certain attributes are set, most layout can be accomplished automatically.</w:t>
       </w:r>
     </w:p>
     <w:p>
@@ -762,7 +895,15 @@
     </w:p>
     <w:p>
       <w:r>
-        <w:t xml:space="preserve">The box model we use for controls is similar to that used in HTML and CSS. Controls live within a box, which is the interior of the control’s WN. Inside the interior, controls have a </w:t>
+        <w:t xml:space="preserve">The box model we use for controls is </w:t>
+      </w:r>
+      <w:proofErr w:type="gramStart"/>
+      <w:r>
+        <w:t>similar to</w:t>
+      </w:r>
+      <w:proofErr w:type="gramEnd"/>
+      <w:r>
+        <w:t xml:space="preserve"> that used in HTML and CSS. Controls live within a box, which is the interior of the control’s WN. Inside the interior, controls have a </w:t>
       </w:r>
       <w:r>
         <w:rPr>
@@ -828,7 +969,15 @@
         <w:t xml:space="preserve"> which is used to position controls relative to its sibling controls and its parent.</w:t>
       </w:r>
       <w:r>
-        <w:t xml:space="preserve"> The margin is only used as part of the automatic layout process, and is not enforced by the control itself. The margin between two adjacent controls will be the maximum of the two control’s margins – they do not add.</w:t>
+        <w:t xml:space="preserve"> The margin is only used as part of the automatic layout </w:t>
+      </w:r>
+      <w:proofErr w:type="gramStart"/>
+      <w:r>
+        <w:t>process, and</w:t>
+      </w:r>
+      <w:proofErr w:type="gramEnd"/>
+      <w:r>
+        <w:t xml:space="preserve"> is not enforced by the control itself. The margin between two adjacent controls will be the maximum of the two control’s margins – they do not add.</w:t>
       </w:r>
     </w:p>
     <w:p>

</xml_diff>